<commit_message>
actualzacion del doc y agrege el archivo .gitignore
</commit_message>
<xml_diff>
--- a/Mastering GitHub.docx
+++ b/Mastering GitHub.docx
@@ -1785,6 +1785,27 @@
     </w:p>
     <w:p>
       <w:pPr>
+        <w:rPr>
+          <w:rFonts w:ascii="inherit" w:eastAsia="Times New Roman" w:hAnsi="inherit" w:cs="Times New Roman"/>
+          <w:color w:val="22313F"/>
+          <w:sz w:val="29"/>
+          <w:szCs w:val="29"/>
+          <w:lang w:val="en-US" w:eastAsia="es-MX"/>
+        </w:rPr>
+      </w:pPr>
+      <w:r>
+        <w:rPr>
+          <w:rFonts w:ascii="inherit" w:eastAsia="Times New Roman" w:hAnsi="inherit" w:cs="Times New Roman"/>
+          <w:color w:val="22313F"/>
+          <w:sz w:val="29"/>
+          <w:szCs w:val="29"/>
+          <w:lang w:val="en-US" w:eastAsia="es-MX"/>
+        </w:rPr>
+        <w:br w:type="page"/>
+      </w:r>
+    </w:p>
+    <w:p>
+      <w:pPr>
         <w:shd w:val="clear" w:color="auto" w:fill="FFFFFF"/>
         <w:spacing w:after="0" w:line="480" w:lineRule="atLeast"/>
         <w:textAlignment w:val="baseline"/>
@@ -1796,6 +1817,58 @@
           <w:lang w:val="en-US" w:eastAsia="es-MX"/>
         </w:rPr>
       </w:pPr>
+      <w:r>
+        <w:rPr>
+          <w:rFonts w:ascii="inherit" w:eastAsia="Times New Roman" w:hAnsi="inherit" w:cs="Times New Roman"/>
+          <w:noProof/>
+          <w:color w:val="22313F"/>
+          <w:sz w:val="29"/>
+          <w:szCs w:val="29"/>
+          <w:lang w:eastAsia="es-MX"/>
+        </w:rPr>
+        <w:lastRenderedPageBreak/>
+        <w:drawing>
+          <wp:inline distT="0" distB="0" distL="0" distR="0" wp14:anchorId="37138439" wp14:editId="65B23642">
+            <wp:extent cx="5612130" cy="3027045"/>
+            <wp:effectExtent l="0" t="0" r="7620" b="1905"/>
+            <wp:docPr id="30" name="Picture 30"/>
+            <wp:cNvGraphicFramePr>
+              <a:graphicFrameLocks xmlns:a="http://schemas.openxmlformats.org/drawingml/2006/main" noChangeAspect="1"/>
+            </wp:cNvGraphicFramePr>
+            <a:graphic xmlns:a="http://schemas.openxmlformats.org/drawingml/2006/main">
+              <a:graphicData uri="http://schemas.openxmlformats.org/drawingml/2006/picture">
+                <pic:pic xmlns:pic="http://schemas.openxmlformats.org/drawingml/2006/picture">
+                  <pic:nvPicPr>
+                    <pic:cNvPr id="30" name="A349FA0.tmp"/>
+                    <pic:cNvPicPr/>
+                  </pic:nvPicPr>
+                  <pic:blipFill>
+                    <a:blip r:embed="rId24">
+                      <a:extLst>
+                        <a:ext uri="{28A0092B-C50C-407E-A947-70E740481C1C}">
+                          <a14:useLocalDpi xmlns:a14="http://schemas.microsoft.com/office/drawing/2010/main" val="0"/>
+                        </a:ext>
+                      </a:extLst>
+                    </a:blip>
+                    <a:stretch>
+                      <a:fillRect/>
+                    </a:stretch>
+                  </pic:blipFill>
+                  <pic:spPr>
+                    <a:xfrm>
+                      <a:off x="0" y="0"/>
+                      <a:ext cx="5612130" cy="3027045"/>
+                    </a:xfrm>
+                    <a:prstGeom prst="rect">
+                      <a:avLst/>
+                    </a:prstGeom>
+                  </pic:spPr>
+                </pic:pic>
+              </a:graphicData>
+            </a:graphic>
+          </wp:inline>
+        </w:drawing>
+      </w:r>
     </w:p>
     <w:p>
       <w:pPr>
@@ -1818,59 +1891,7 @@
           <w:szCs w:val="29"/>
           <w:lang w:val="en-US" w:eastAsia="es-MX"/>
         </w:rPr>
-        <w:t xml:space="preserve">Get </w:t>
-      </w:r>
-      <w:proofErr w:type="spellStart"/>
-      <w:r>
-        <w:rPr>
-          <w:rFonts w:ascii="inherit" w:eastAsia="Times New Roman" w:hAnsi="inherit" w:cs="Times New Roman"/>
-          <w:color w:val="22313F"/>
-          <w:sz w:val="29"/>
-          <w:szCs w:val="29"/>
-          <w:lang w:val="en-US" w:eastAsia="es-MX"/>
-        </w:rPr>
-        <w:t>git</w:t>
-      </w:r>
-      <w:proofErr w:type="spellEnd"/>
-      <w:r>
-        <w:rPr>
-          <w:rFonts w:ascii="inherit" w:eastAsia="Times New Roman" w:hAnsi="inherit" w:cs="Times New Roman"/>
-          <w:color w:val="22313F"/>
-          <w:sz w:val="29"/>
-          <w:szCs w:val="29"/>
-          <w:lang w:val="en-US" w:eastAsia="es-MX"/>
-        </w:rPr>
-        <w:t xml:space="preserve"> to ignore certain files. Why do we want to do this?</w:t>
-      </w:r>
-      <w:r>
-        <w:rPr>
-          <w:rFonts w:ascii="inherit" w:eastAsia="Times New Roman" w:hAnsi="inherit" w:cs="Times New Roman"/>
-          <w:color w:val="22313F"/>
-          <w:sz w:val="29"/>
-          <w:szCs w:val="29"/>
-          <w:lang w:val="en-US" w:eastAsia="es-MX"/>
-        </w:rPr>
-        <w:t xml:space="preserve"> Because for example in some program language </w:t>
-      </w:r>
-      <w:r>
-        <w:rPr>
-          <w:rFonts w:ascii="inherit" w:eastAsia="Times New Roman" w:hAnsi="inherit" w:cs="Times New Roman"/>
-          <w:color w:val="22313F"/>
-          <w:sz w:val="29"/>
-          <w:szCs w:val="29"/>
-          <w:lang w:val="en-US" w:eastAsia="es-MX"/>
-        </w:rPr>
-        <w:t xml:space="preserve">create some files that change </w:t>
-      </w:r>
-      <w:r>
-        <w:rPr>
-          <w:rFonts w:ascii="inherit" w:eastAsia="Times New Roman" w:hAnsi="inherit" w:cs="Times New Roman"/>
-          <w:color w:val="22313F"/>
-          <w:sz w:val="29"/>
-          <w:szCs w:val="29"/>
-          <w:lang w:val="en-US" w:eastAsia="es-MX"/>
-        </w:rPr>
-        <w:t>every time that you compile and this files that not necessary put in the repository.</w:t>
+        <w:t>I put to ignore the flies .o because it not necessary update to repository</w:t>
       </w:r>
     </w:p>
     <w:p>
@@ -1886,6 +1907,80 @@
           <w:lang w:val="en-US" w:eastAsia="es-MX"/>
         </w:rPr>
       </w:pPr>
+      <w:r>
+        <w:rPr>
+          <w:rFonts w:ascii="inherit" w:eastAsia="Times New Roman" w:hAnsi="inherit" w:cs="Times New Roman"/>
+          <w:color w:val="22313F"/>
+          <w:sz w:val="29"/>
+          <w:szCs w:val="29"/>
+          <w:lang w:val="en-US" w:eastAsia="es-MX"/>
+        </w:rPr>
+        <w:t xml:space="preserve">Get </w:t>
+      </w:r>
+      <w:proofErr w:type="spellStart"/>
+      <w:r>
+        <w:rPr>
+          <w:rFonts w:ascii="inherit" w:eastAsia="Times New Roman" w:hAnsi="inherit" w:cs="Times New Roman"/>
+          <w:color w:val="22313F"/>
+          <w:sz w:val="29"/>
+          <w:szCs w:val="29"/>
+          <w:lang w:val="en-US" w:eastAsia="es-MX"/>
+        </w:rPr>
+        <w:t>git</w:t>
+      </w:r>
+      <w:proofErr w:type="spellEnd"/>
+      <w:r>
+        <w:rPr>
+          <w:rFonts w:ascii="inherit" w:eastAsia="Times New Roman" w:hAnsi="inherit" w:cs="Times New Roman"/>
+          <w:color w:val="22313F"/>
+          <w:sz w:val="29"/>
+          <w:szCs w:val="29"/>
+          <w:lang w:val="en-US" w:eastAsia="es-MX"/>
+        </w:rPr>
+        <w:t xml:space="preserve"> to ignore certain files. Why do we want to </w:t>
+      </w:r>
+      <w:bookmarkStart w:id="0" w:name="_GoBack"/>
+      <w:bookmarkEnd w:id="0"/>
+      <w:r>
+        <w:rPr>
+          <w:rFonts w:ascii="inherit" w:eastAsia="Times New Roman" w:hAnsi="inherit" w:cs="Times New Roman"/>
+          <w:color w:val="22313F"/>
+          <w:sz w:val="29"/>
+          <w:szCs w:val="29"/>
+          <w:lang w:val="en-US" w:eastAsia="es-MX"/>
+        </w:rPr>
+        <w:t>do this?</w:t>
+      </w:r>
+      <w:r>
+        <w:rPr>
+          <w:rFonts w:ascii="inherit" w:eastAsia="Times New Roman" w:hAnsi="inherit" w:cs="Times New Roman"/>
+          <w:color w:val="22313F"/>
+          <w:sz w:val="29"/>
+          <w:szCs w:val="29"/>
+          <w:lang w:val="en-US" w:eastAsia="es-MX"/>
+        </w:rPr>
+        <w:t xml:space="preserve"> Because for example in some program language </w:t>
+      </w:r>
+      <w:r>
+        <w:rPr>
+          <w:rFonts w:ascii="inherit" w:eastAsia="Times New Roman" w:hAnsi="inherit" w:cs="Times New Roman"/>
+          <w:color w:val="22313F"/>
+          <w:sz w:val="29"/>
+          <w:szCs w:val="29"/>
+          <w:lang w:val="en-US" w:eastAsia="es-MX"/>
+        </w:rPr>
+        <w:t xml:space="preserve">create some files that change </w:t>
+      </w:r>
+      <w:r>
+        <w:rPr>
+          <w:rFonts w:ascii="inherit" w:eastAsia="Times New Roman" w:hAnsi="inherit" w:cs="Times New Roman"/>
+          <w:color w:val="22313F"/>
+          <w:sz w:val="29"/>
+          <w:szCs w:val="29"/>
+          <w:lang w:val="en-US" w:eastAsia="es-MX"/>
+        </w:rPr>
+        <w:t>every time that you compile and this files that not necessary put in the repository.</w:t>
+      </w:r>
     </w:p>
     <w:p>
       <w:pPr>
@@ -1893,6 +1988,20 @@
         <w:spacing w:after="0" w:line="480" w:lineRule="atLeast"/>
         <w:textAlignment w:val="baseline"/>
         <w:rPr>
+          <w:rFonts w:ascii="inherit" w:eastAsia="Times New Roman" w:hAnsi="inherit" w:cs="Times New Roman"/>
+          <w:color w:val="22313F"/>
+          <w:sz w:val="29"/>
+          <w:szCs w:val="29"/>
+          <w:lang w:val="en-US" w:eastAsia="es-MX"/>
+        </w:rPr>
+      </w:pPr>
+    </w:p>
+    <w:p>
+      <w:pPr>
+        <w:shd w:val="clear" w:color="auto" w:fill="FFFFFF"/>
+        <w:spacing w:after="0" w:line="480" w:lineRule="atLeast"/>
+        <w:textAlignment w:val="baseline"/>
+        <w:rPr>
           <w:lang w:val="en-US"/>
         </w:rPr>
       </w:pPr>
@@ -1901,7 +2010,6 @@
           <w:noProof/>
           <w:lang w:eastAsia="es-MX"/>
         </w:rPr>
-        <w:lastRenderedPageBreak/>
         <w:drawing>
           <wp:inline distT="0" distB="0" distL="0" distR="0" wp14:anchorId="4862BB00" wp14:editId="1C704D39">
             <wp:extent cx="5612130" cy="2943860"/>
@@ -1918,7 +2026,7 @@
                     <pic:cNvPicPr/>
                   </pic:nvPicPr>
                   <pic:blipFill>
-                    <a:blip r:embed="rId24" cstate="print">
+                    <a:blip r:embed="rId25" cstate="print">
                       <a:extLst>
                         <a:ext uri="{28A0092B-C50C-407E-A947-70E740481C1C}">
                           <a14:useLocalDpi xmlns:a14="http://schemas.microsoft.com/office/drawing/2010/main" val="0"/>
@@ -2061,6 +2169,7 @@
           <w:szCs w:val="29"/>
           <w:lang w:val="en-US" w:eastAsia="es-MX"/>
         </w:rPr>
+        <w:lastRenderedPageBreak/>
         <w:t xml:space="preserve">The editor have include a GUI for management </w:t>
       </w:r>
       <w:r>
@@ -2209,203 +2318,6 @@
                 <pic:pic xmlns:pic="http://schemas.openxmlformats.org/drawingml/2006/picture">
                   <pic:nvPicPr>
                     <pic:cNvPr id="1" name="43C6568.tmp"/>
-                    <pic:cNvPicPr/>
-                  </pic:nvPicPr>
-                  <pic:blipFill>
-                    <a:blip r:embed="rId25" cstate="print">
-                      <a:extLst>
-                        <a:ext uri="{28A0092B-C50C-407E-A947-70E740481C1C}">
-                          <a14:useLocalDpi xmlns:a14="http://schemas.microsoft.com/office/drawing/2010/main" val="0"/>
-                        </a:ext>
-                      </a:extLst>
-                    </a:blip>
-                    <a:stretch>
-                      <a:fillRect/>
-                    </a:stretch>
-                  </pic:blipFill>
-                  <pic:spPr>
-                    <a:xfrm>
-                      <a:off x="0" y="0"/>
-                      <a:ext cx="5612130" cy="3061970"/>
-                    </a:xfrm>
-                    <a:prstGeom prst="rect">
-                      <a:avLst/>
-                    </a:prstGeom>
-                  </pic:spPr>
-                </pic:pic>
-              </a:graphicData>
-            </a:graphic>
-          </wp:inline>
-        </w:drawing>
-      </w:r>
-    </w:p>
-    <w:p>
-      <w:pPr>
-        <w:shd w:val="clear" w:color="auto" w:fill="FFFFFF"/>
-        <w:spacing w:after="404" w:line="480" w:lineRule="atLeast"/>
-        <w:textAlignment w:val="baseline"/>
-        <w:rPr>
-          <w:rFonts w:ascii="Times New Roman" w:eastAsia="Times New Roman" w:hAnsi="Times New Roman" w:cs="Times New Roman"/>
-          <w:color w:val="22313F"/>
-          <w:sz w:val="29"/>
-          <w:szCs w:val="29"/>
-          <w:lang w:val="en-US" w:eastAsia="es-MX"/>
-        </w:rPr>
-      </w:pPr>
-      <w:r>
-        <w:rPr>
-          <w:rFonts w:ascii="Times New Roman" w:eastAsia="Times New Roman" w:hAnsi="Times New Roman" w:cs="Times New Roman"/>
-          <w:color w:val="22313F"/>
-          <w:sz w:val="29"/>
-          <w:szCs w:val="29"/>
-          <w:lang w:val="en-US" w:eastAsia="es-MX"/>
-        </w:rPr>
-        <w:t xml:space="preserve">I use this idle based in </w:t>
-      </w:r>
-      <w:proofErr w:type="spellStart"/>
-      <w:r>
-        <w:rPr>
-          <w:rFonts w:ascii="Times New Roman" w:eastAsia="Times New Roman" w:hAnsi="Times New Roman" w:cs="Times New Roman"/>
-          <w:color w:val="22313F"/>
-          <w:sz w:val="29"/>
-          <w:szCs w:val="29"/>
-          <w:lang w:val="en-US" w:eastAsia="es-MX"/>
-        </w:rPr>
-        <w:t>netbeans</w:t>
-      </w:r>
-      <w:proofErr w:type="spellEnd"/>
-      <w:r>
-        <w:rPr>
-          <w:rFonts w:ascii="Times New Roman" w:eastAsia="Times New Roman" w:hAnsi="Times New Roman" w:cs="Times New Roman"/>
-          <w:color w:val="22313F"/>
-          <w:sz w:val="29"/>
-          <w:szCs w:val="29"/>
-          <w:lang w:val="en-US" w:eastAsia="es-MX"/>
-        </w:rPr>
-        <w:t xml:space="preserve"> to create and </w:t>
-      </w:r>
-      <w:r>
-        <w:rPr>
-          <w:rFonts w:ascii="Times New Roman" w:eastAsia="Times New Roman" w:hAnsi="Times New Roman" w:cs="Times New Roman"/>
-          <w:color w:val="22313F"/>
-          <w:sz w:val="29"/>
-          <w:szCs w:val="29"/>
-          <w:lang w:val="en-US" w:eastAsia="es-MX"/>
-        </w:rPr>
-        <w:t>design</w:t>
-      </w:r>
-      <w:r>
-        <w:rPr>
-          <w:rFonts w:ascii="Times New Roman" w:eastAsia="Times New Roman" w:hAnsi="Times New Roman" w:cs="Times New Roman"/>
-          <w:color w:val="22313F"/>
-          <w:sz w:val="29"/>
-          <w:szCs w:val="29"/>
-          <w:lang w:val="en-US" w:eastAsia="es-MX"/>
-        </w:rPr>
-        <w:t xml:space="preserve"> programs for microcontroller the branch microchip and this </w:t>
-      </w:r>
-      <w:r>
-        <w:rPr>
-          <w:rFonts w:ascii="Times New Roman" w:eastAsia="Times New Roman" w:hAnsi="Times New Roman" w:cs="Times New Roman"/>
-          <w:color w:val="22313F"/>
-          <w:sz w:val="29"/>
-          <w:szCs w:val="29"/>
-          <w:lang w:val="en-US" w:eastAsia="es-MX"/>
-        </w:rPr>
-        <w:t>program have tools to see the difference between the actual program and the HEAD and also with other versions .</w:t>
-      </w:r>
-    </w:p>
-    <w:p>
-      <w:pPr>
-        <w:rPr>
-          <w:rFonts w:ascii="Times New Roman" w:eastAsia="Times New Roman" w:hAnsi="Times New Roman" w:cs="Times New Roman"/>
-          <w:color w:val="22313F"/>
-          <w:sz w:val="29"/>
-          <w:szCs w:val="29"/>
-          <w:lang w:val="en-US" w:eastAsia="es-MX"/>
-        </w:rPr>
-      </w:pPr>
-    </w:p>
-    <w:p>
-      <w:pPr>
-        <w:rPr>
-          <w:rFonts w:ascii="Times New Roman" w:eastAsia="Times New Roman" w:hAnsi="Times New Roman" w:cs="Times New Roman"/>
-          <w:color w:val="22313F"/>
-          <w:sz w:val="29"/>
-          <w:szCs w:val="29"/>
-          <w:lang w:val="en-US" w:eastAsia="es-MX"/>
-        </w:rPr>
-      </w:pPr>
-    </w:p>
-    <w:p>
-      <w:pPr>
-        <w:rPr>
-          <w:rFonts w:ascii="Times New Roman" w:eastAsia="Times New Roman" w:hAnsi="Times New Roman" w:cs="Times New Roman"/>
-          <w:color w:val="22313F"/>
-          <w:sz w:val="29"/>
-          <w:szCs w:val="29"/>
-          <w:lang w:val="en-US" w:eastAsia="es-MX"/>
-        </w:rPr>
-      </w:pPr>
-    </w:p>
-    <w:p>
-      <w:pPr>
-        <w:rPr>
-          <w:rFonts w:ascii="Times New Roman" w:eastAsia="Times New Roman" w:hAnsi="Times New Roman" w:cs="Times New Roman"/>
-          <w:color w:val="22313F"/>
-          <w:sz w:val="29"/>
-          <w:szCs w:val="29"/>
-          <w:lang w:eastAsia="es-MX"/>
-        </w:rPr>
-      </w:pPr>
-      <w:proofErr w:type="spellStart"/>
-      <w:r>
-        <w:rPr>
-          <w:rFonts w:ascii="Times New Roman" w:eastAsia="Times New Roman" w:hAnsi="Times New Roman" w:cs="Times New Roman"/>
-          <w:color w:val="22313F"/>
-          <w:sz w:val="29"/>
-          <w:szCs w:val="29"/>
-          <w:lang w:eastAsia="es-MX"/>
-        </w:rPr>
-        <w:t>Branching</w:t>
-      </w:r>
-      <w:bookmarkStart w:id="0" w:name="_GoBack"/>
-      <w:bookmarkEnd w:id="0"/>
-      <w:proofErr w:type="spellEnd"/>
-    </w:p>
-    <w:p>
-      <w:pPr>
-        <w:rPr>
-          <w:rFonts w:ascii="Times New Roman" w:eastAsia="Times New Roman" w:hAnsi="Times New Roman" w:cs="Times New Roman"/>
-          <w:color w:val="22313F"/>
-          <w:sz w:val="29"/>
-          <w:szCs w:val="29"/>
-          <w:lang w:eastAsia="es-MX"/>
-        </w:rPr>
-      </w:pPr>
-      <w:r>
-        <w:rPr>
-          <w:rFonts w:ascii="Times New Roman" w:eastAsia="Times New Roman" w:hAnsi="Times New Roman" w:cs="Times New Roman"/>
-          <w:noProof/>
-          <w:color w:val="22313F"/>
-          <w:sz w:val="29"/>
-          <w:szCs w:val="29"/>
-          <w:lang w:eastAsia="es-MX"/>
-        </w:rPr>
-        <w:lastRenderedPageBreak/>
-        <w:drawing>
-          <wp:inline distT="0" distB="0" distL="0" distR="0" wp14:anchorId="36E1A796" wp14:editId="738D9063">
-            <wp:extent cx="5612130" cy="3061970"/>
-            <wp:effectExtent l="0" t="0" r="7620" b="5080"/>
-            <wp:docPr id="8" name="Picture 8"/>
-            <wp:cNvGraphicFramePr>
-              <a:graphicFrameLocks xmlns:a="http://schemas.openxmlformats.org/drawingml/2006/main" noChangeAspect="1"/>
-            </wp:cNvGraphicFramePr>
-            <a:graphic xmlns:a="http://schemas.openxmlformats.org/drawingml/2006/main">
-              <a:graphicData uri="http://schemas.openxmlformats.org/drawingml/2006/picture">
-                <pic:pic xmlns:pic="http://schemas.openxmlformats.org/drawingml/2006/picture">
-                  <pic:nvPicPr>
-                    <pic:cNvPr id="8" name="A349DDC.tmp"/>
                     <pic:cNvPicPr/>
                   </pic:nvPicPr>
                   <pic:blipFill>
@@ -2438,6 +2350,9 @@
     </w:p>
     <w:p>
       <w:pPr>
+        <w:shd w:val="clear" w:color="auto" w:fill="FFFFFF"/>
+        <w:spacing w:after="404" w:line="480" w:lineRule="atLeast"/>
+        <w:textAlignment w:val="baseline"/>
         <w:rPr>
           <w:rFonts w:ascii="Times New Roman" w:eastAsia="Times New Roman" w:hAnsi="Times New Roman" w:cs="Times New Roman"/>
           <w:color w:val="22313F"/>
@@ -2454,8 +2369,9 @@
           <w:szCs w:val="29"/>
           <w:lang w:val="en-US" w:eastAsia="es-MX"/>
         </w:rPr>
-        <w:t xml:space="preserve">I fork the </w:t>
-      </w:r>
+        <w:t xml:space="preserve">I use this idle based in </w:t>
+      </w:r>
+      <w:proofErr w:type="spellStart"/>
       <w:r>
         <w:rPr>
           <w:rFonts w:ascii="Times New Roman" w:eastAsia="Times New Roman" w:hAnsi="Times New Roman" w:cs="Times New Roman"/>
@@ -2464,8 +2380,93 @@
           <w:szCs w:val="29"/>
           <w:lang w:val="en-US" w:eastAsia="es-MX"/>
         </w:rPr>
-        <w:t xml:space="preserve">Repository of my </w:t>
-      </w:r>
+        <w:t>netbeans</w:t>
+      </w:r>
+      <w:proofErr w:type="spellEnd"/>
+      <w:r>
+        <w:rPr>
+          <w:rFonts w:ascii="Times New Roman" w:eastAsia="Times New Roman" w:hAnsi="Times New Roman" w:cs="Times New Roman"/>
+          <w:color w:val="22313F"/>
+          <w:sz w:val="29"/>
+          <w:szCs w:val="29"/>
+          <w:lang w:val="en-US" w:eastAsia="es-MX"/>
+        </w:rPr>
+        <w:t xml:space="preserve"> to create and </w:t>
+      </w:r>
+      <w:r>
+        <w:rPr>
+          <w:rFonts w:ascii="Times New Roman" w:eastAsia="Times New Roman" w:hAnsi="Times New Roman" w:cs="Times New Roman"/>
+          <w:color w:val="22313F"/>
+          <w:sz w:val="29"/>
+          <w:szCs w:val="29"/>
+          <w:lang w:val="en-US" w:eastAsia="es-MX"/>
+        </w:rPr>
+        <w:t>design</w:t>
+      </w:r>
+      <w:r>
+        <w:rPr>
+          <w:rFonts w:ascii="Times New Roman" w:eastAsia="Times New Roman" w:hAnsi="Times New Roman" w:cs="Times New Roman"/>
+          <w:color w:val="22313F"/>
+          <w:sz w:val="29"/>
+          <w:szCs w:val="29"/>
+          <w:lang w:val="en-US" w:eastAsia="es-MX"/>
+        </w:rPr>
+        <w:t xml:space="preserve"> programs for microcontroller the branch microchip and this </w:t>
+      </w:r>
+      <w:r>
+        <w:rPr>
+          <w:rFonts w:ascii="Times New Roman" w:eastAsia="Times New Roman" w:hAnsi="Times New Roman" w:cs="Times New Roman"/>
+          <w:color w:val="22313F"/>
+          <w:sz w:val="29"/>
+          <w:szCs w:val="29"/>
+          <w:lang w:val="en-US" w:eastAsia="es-MX"/>
+        </w:rPr>
+        <w:t>program have tools to see the difference between the actual program and the HEAD and also with other versions .</w:t>
+      </w:r>
+    </w:p>
+    <w:p>
+      <w:pPr>
+        <w:rPr>
+          <w:rFonts w:ascii="Times New Roman" w:eastAsia="Times New Roman" w:hAnsi="Times New Roman" w:cs="Times New Roman"/>
+          <w:color w:val="22313F"/>
+          <w:sz w:val="29"/>
+          <w:szCs w:val="29"/>
+          <w:lang w:val="en-US" w:eastAsia="es-MX"/>
+        </w:rPr>
+      </w:pPr>
+    </w:p>
+    <w:p>
+      <w:pPr>
+        <w:rPr>
+          <w:rFonts w:ascii="Times New Roman" w:eastAsia="Times New Roman" w:hAnsi="Times New Roman" w:cs="Times New Roman"/>
+          <w:color w:val="22313F"/>
+          <w:sz w:val="29"/>
+          <w:szCs w:val="29"/>
+          <w:lang w:val="en-US" w:eastAsia="es-MX"/>
+        </w:rPr>
+      </w:pPr>
+    </w:p>
+    <w:p>
+      <w:pPr>
+        <w:rPr>
+          <w:rFonts w:ascii="Times New Roman" w:eastAsia="Times New Roman" w:hAnsi="Times New Roman" w:cs="Times New Roman"/>
+          <w:color w:val="22313F"/>
+          <w:sz w:val="29"/>
+          <w:szCs w:val="29"/>
+          <w:lang w:val="en-US" w:eastAsia="es-MX"/>
+        </w:rPr>
+      </w:pPr>
+    </w:p>
+    <w:p>
+      <w:pPr>
+        <w:rPr>
+          <w:rFonts w:ascii="Times New Roman" w:eastAsia="Times New Roman" w:hAnsi="Times New Roman" w:cs="Times New Roman"/>
+          <w:color w:val="22313F"/>
+          <w:sz w:val="29"/>
+          <w:szCs w:val="29"/>
+          <w:lang w:eastAsia="es-MX"/>
+        </w:rPr>
+      </w:pPr>
       <w:proofErr w:type="spellStart"/>
       <w:r>
         <w:rPr>
@@ -2473,100 +2474,37 @@
           <w:color w:val="22313F"/>
           <w:sz w:val="29"/>
           <w:szCs w:val="29"/>
-          <w:lang w:val="en-US" w:eastAsia="es-MX"/>
-        </w:rPr>
-        <w:t>parther</w:t>
+          <w:lang w:eastAsia="es-MX"/>
+        </w:rPr>
+        <w:t>Branching</w:t>
       </w:r>
       <w:proofErr w:type="spellEnd"/>
-      <w:r>
+    </w:p>
+    <w:p>
+      <w:pPr>
         <w:rPr>
           <w:rFonts w:ascii="Times New Roman" w:eastAsia="Times New Roman" w:hAnsi="Times New Roman" w:cs="Times New Roman"/>
           <w:color w:val="22313F"/>
           <w:sz w:val="29"/>
           <w:szCs w:val="29"/>
-          <w:lang w:val="en-US" w:eastAsia="es-MX"/>
-        </w:rPr>
-        <w:t>.</w:t>
-      </w:r>
-    </w:p>
-    <w:p>
-      <w:pPr>
-        <w:numPr>
-          <w:ilvl w:val="0"/>
-          <w:numId w:val="4"/>
-        </w:numPr>
-        <w:shd w:val="clear" w:color="auto" w:fill="FFFFFF"/>
-        <w:spacing w:after="0" w:line="480" w:lineRule="atLeast"/>
-        <w:ind w:left="0"/>
-        <w:textAlignment w:val="baseline"/>
-        <w:rPr>
-          <w:rFonts w:ascii="inherit" w:eastAsia="Times New Roman" w:hAnsi="inherit" w:cs="Times New Roman"/>
-          <w:color w:val="22313F"/>
-          <w:sz w:val="29"/>
-          <w:szCs w:val="29"/>
-          <w:lang w:val="en-US" w:eastAsia="es-MX"/>
-        </w:rPr>
-      </w:pPr>
-      <w:r>
-        <w:rPr>
-          <w:rFonts w:ascii="inherit" w:eastAsia="Times New Roman" w:hAnsi="inherit" w:cs="Times New Roman"/>
-          <w:color w:val="22313F"/>
-          <w:sz w:val="29"/>
-          <w:szCs w:val="29"/>
-          <w:lang w:val="en-US" w:eastAsia="es-MX"/>
-        </w:rPr>
-        <w:t xml:space="preserve">Work with a partner to fork their repository via GitHub. Now you can modify and work with your own copy of that repository. You can fork anything on </w:t>
-      </w:r>
-      <w:proofErr w:type="gramStart"/>
-      <w:r>
-        <w:rPr>
-          <w:rFonts w:ascii="inherit" w:eastAsia="Times New Roman" w:hAnsi="inherit" w:cs="Times New Roman"/>
-          <w:color w:val="22313F"/>
-          <w:sz w:val="29"/>
-          <w:szCs w:val="29"/>
-          <w:lang w:val="en-US" w:eastAsia="es-MX"/>
-        </w:rPr>
-        <w:t>GitHub, that</w:t>
-      </w:r>
-      <w:proofErr w:type="gramEnd"/>
-      <w:r>
-        <w:rPr>
-          <w:rFonts w:ascii="inherit" w:eastAsia="Times New Roman" w:hAnsi="inherit" w:cs="Times New Roman"/>
-          <w:color w:val="22313F"/>
-          <w:sz w:val="29"/>
-          <w:szCs w:val="29"/>
-          <w:lang w:val="en-US" w:eastAsia="es-MX"/>
-        </w:rPr>
-        <w:t xml:space="preserve"> is what the community is about!</w:t>
-      </w:r>
-    </w:p>
-    <w:p>
-      <w:pPr>
-        <w:shd w:val="clear" w:color="auto" w:fill="FFFFFF"/>
-        <w:spacing w:after="0" w:line="480" w:lineRule="atLeast"/>
-        <w:textAlignment w:val="baseline"/>
-        <w:rPr>
-          <w:rFonts w:ascii="inherit" w:eastAsia="Times New Roman" w:hAnsi="inherit" w:cs="Times New Roman"/>
-          <w:color w:val="22313F"/>
-          <w:sz w:val="29"/>
-          <w:szCs w:val="29"/>
-          <w:lang w:val="en-US" w:eastAsia="es-MX"/>
-        </w:rPr>
-      </w:pPr>
-      <w:r>
-        <w:rPr>
-          <w:rFonts w:ascii="inherit" w:eastAsia="Times New Roman" w:hAnsi="inherit" w:cs="Times New Roman"/>
+          <w:lang w:eastAsia="es-MX"/>
+        </w:rPr>
+      </w:pPr>
+      <w:r>
+        <w:rPr>
+          <w:rFonts w:ascii="Times New Roman" w:eastAsia="Times New Roman" w:hAnsi="Times New Roman" w:cs="Times New Roman"/>
           <w:noProof/>
           <w:color w:val="22313F"/>
           <w:sz w:val="29"/>
           <w:szCs w:val="29"/>
           <w:lang w:eastAsia="es-MX"/>
         </w:rPr>
+        <w:lastRenderedPageBreak/>
         <w:drawing>
-          <wp:inline distT="0" distB="0" distL="0" distR="0" wp14:anchorId="7DE713BD" wp14:editId="243F03D3">
+          <wp:inline distT="0" distB="0" distL="0" distR="0" wp14:anchorId="36E1A796" wp14:editId="738D9063">
             <wp:extent cx="5612130" cy="3061970"/>
             <wp:effectExtent l="0" t="0" r="7620" b="5080"/>
-            <wp:docPr id="12" name="Picture 12"/>
+            <wp:docPr id="8" name="Picture 8"/>
             <wp:cNvGraphicFramePr>
               <a:graphicFrameLocks xmlns:a="http://schemas.openxmlformats.org/drawingml/2006/main" noChangeAspect="1"/>
             </wp:cNvGraphicFramePr>
@@ -2574,7 +2512,7 @@
               <a:graphicData uri="http://schemas.openxmlformats.org/drawingml/2006/picture">
                 <pic:pic xmlns:pic="http://schemas.openxmlformats.org/drawingml/2006/picture">
                   <pic:nvPicPr>
-                    <pic:cNvPr id="12" name="A341327.tmp"/>
+                    <pic:cNvPr id="8" name="A349DDC.tmp"/>
                     <pic:cNvPicPr/>
                   </pic:nvPicPr>
                   <pic:blipFill>
@@ -2607,6 +2545,110 @@
     </w:p>
     <w:p>
       <w:pPr>
+        <w:rPr>
+          <w:rFonts w:ascii="Times New Roman" w:eastAsia="Times New Roman" w:hAnsi="Times New Roman" w:cs="Times New Roman"/>
+          <w:color w:val="22313F"/>
+          <w:sz w:val="29"/>
+          <w:szCs w:val="29"/>
+          <w:lang w:val="en-US" w:eastAsia="es-MX"/>
+        </w:rPr>
+      </w:pPr>
+      <w:r>
+        <w:rPr>
+          <w:rFonts w:ascii="Times New Roman" w:eastAsia="Times New Roman" w:hAnsi="Times New Roman" w:cs="Times New Roman"/>
+          <w:color w:val="22313F"/>
+          <w:sz w:val="29"/>
+          <w:szCs w:val="29"/>
+          <w:lang w:val="en-US" w:eastAsia="es-MX"/>
+        </w:rPr>
+        <w:t xml:space="preserve">I fork the </w:t>
+      </w:r>
+      <w:r>
+        <w:rPr>
+          <w:rFonts w:ascii="Times New Roman" w:eastAsia="Times New Roman" w:hAnsi="Times New Roman" w:cs="Times New Roman"/>
+          <w:color w:val="22313F"/>
+          <w:sz w:val="29"/>
+          <w:szCs w:val="29"/>
+          <w:lang w:val="en-US" w:eastAsia="es-MX"/>
+        </w:rPr>
+        <w:t xml:space="preserve">Repository of my </w:t>
+      </w:r>
+      <w:proofErr w:type="spellStart"/>
+      <w:r>
+        <w:rPr>
+          <w:rFonts w:ascii="Times New Roman" w:eastAsia="Times New Roman" w:hAnsi="Times New Roman" w:cs="Times New Roman"/>
+          <w:color w:val="22313F"/>
+          <w:sz w:val="29"/>
+          <w:szCs w:val="29"/>
+          <w:lang w:val="en-US" w:eastAsia="es-MX"/>
+        </w:rPr>
+        <w:t>parther</w:t>
+      </w:r>
+      <w:proofErr w:type="spellEnd"/>
+      <w:r>
+        <w:rPr>
+          <w:rFonts w:ascii="Times New Roman" w:eastAsia="Times New Roman" w:hAnsi="Times New Roman" w:cs="Times New Roman"/>
+          <w:color w:val="22313F"/>
+          <w:sz w:val="29"/>
+          <w:szCs w:val="29"/>
+          <w:lang w:val="en-US" w:eastAsia="es-MX"/>
+        </w:rPr>
+        <w:t>.</w:t>
+      </w:r>
+    </w:p>
+    <w:p>
+      <w:pPr>
+        <w:numPr>
+          <w:ilvl w:val="0"/>
+          <w:numId w:val="4"/>
+        </w:numPr>
+        <w:shd w:val="clear" w:color="auto" w:fill="FFFFFF"/>
+        <w:spacing w:after="0" w:line="480" w:lineRule="atLeast"/>
+        <w:ind w:left="0"/>
+        <w:textAlignment w:val="baseline"/>
+        <w:rPr>
+          <w:rFonts w:ascii="inherit" w:eastAsia="Times New Roman" w:hAnsi="inherit" w:cs="Times New Roman"/>
+          <w:color w:val="22313F"/>
+          <w:sz w:val="29"/>
+          <w:szCs w:val="29"/>
+          <w:lang w:val="en-US" w:eastAsia="es-MX"/>
+        </w:rPr>
+      </w:pPr>
+      <w:r>
+        <w:rPr>
+          <w:rFonts w:ascii="inherit" w:eastAsia="Times New Roman" w:hAnsi="inherit" w:cs="Times New Roman"/>
+          <w:color w:val="22313F"/>
+          <w:sz w:val="29"/>
+          <w:szCs w:val="29"/>
+          <w:lang w:val="en-US" w:eastAsia="es-MX"/>
+        </w:rPr>
+        <w:t xml:space="preserve">Work with a partner to fork their repository via GitHub. Now you can modify and work with your own copy of that repository. You can fork anything on </w:t>
+      </w:r>
+      <w:proofErr w:type="gramStart"/>
+      <w:r>
+        <w:rPr>
+          <w:rFonts w:ascii="inherit" w:eastAsia="Times New Roman" w:hAnsi="inherit" w:cs="Times New Roman"/>
+          <w:color w:val="22313F"/>
+          <w:sz w:val="29"/>
+          <w:szCs w:val="29"/>
+          <w:lang w:val="en-US" w:eastAsia="es-MX"/>
+        </w:rPr>
+        <w:t>GitHub, that</w:t>
+      </w:r>
+      <w:proofErr w:type="gramEnd"/>
+      <w:r>
+        <w:rPr>
+          <w:rFonts w:ascii="inherit" w:eastAsia="Times New Roman" w:hAnsi="inherit" w:cs="Times New Roman"/>
+          <w:color w:val="22313F"/>
+          <w:sz w:val="29"/>
+          <w:szCs w:val="29"/>
+          <w:lang w:val="en-US" w:eastAsia="es-MX"/>
+        </w:rPr>
+        <w:t xml:space="preserve"> is what the community is about!</w:t>
+      </w:r>
+    </w:p>
+    <w:p>
+      <w:pPr>
         <w:shd w:val="clear" w:color="auto" w:fill="FFFFFF"/>
         <w:spacing w:after="0" w:line="480" w:lineRule="atLeast"/>
         <w:textAlignment w:val="baseline"/>
@@ -2621,42 +2663,17 @@
       <w:r>
         <w:rPr>
           <w:rFonts w:ascii="inherit" w:eastAsia="Times New Roman" w:hAnsi="inherit" w:cs="Times New Roman"/>
-          <w:color w:val="22313F"/>
-          <w:sz w:val="29"/>
-          <w:szCs w:val="29"/>
-          <w:lang w:val="en-US" w:eastAsia="es-MX"/>
-        </w:rPr>
-        <w:t>Creating a request for pull request for the repository.</w:t>
-      </w:r>
-    </w:p>
-    <w:p>
-      <w:pPr>
-        <w:shd w:val="clear" w:color="auto" w:fill="FFFFFF"/>
-        <w:spacing w:after="0" w:line="480" w:lineRule="atLeast"/>
-        <w:textAlignment w:val="baseline"/>
-        <w:rPr>
-          <w:rFonts w:ascii="inherit" w:eastAsia="Times New Roman" w:hAnsi="inherit" w:cs="Times New Roman"/>
-          <w:color w:val="22313F"/>
-          <w:sz w:val="29"/>
-          <w:szCs w:val="29"/>
-          <w:lang w:val="en-US" w:eastAsia="es-MX"/>
-        </w:rPr>
-      </w:pPr>
-      <w:r>
-        <w:rPr>
-          <w:rFonts w:ascii="inherit" w:eastAsia="Times New Roman" w:hAnsi="inherit" w:cs="Times New Roman"/>
           <w:noProof/>
           <w:color w:val="22313F"/>
           <w:sz w:val="29"/>
           <w:szCs w:val="29"/>
           <w:lang w:eastAsia="es-MX"/>
         </w:rPr>
-        <w:lastRenderedPageBreak/>
         <w:drawing>
-          <wp:inline distT="0" distB="0" distL="0" distR="0" wp14:anchorId="58F9DD08" wp14:editId="7D64F578">
+          <wp:inline distT="0" distB="0" distL="0" distR="0" wp14:anchorId="7DE713BD" wp14:editId="243F03D3">
             <wp:extent cx="5612130" cy="3061970"/>
             <wp:effectExtent l="0" t="0" r="7620" b="5080"/>
-            <wp:docPr id="17" name="Picture 17"/>
+            <wp:docPr id="12" name="Picture 12"/>
             <wp:cNvGraphicFramePr>
               <a:graphicFrameLocks xmlns:a="http://schemas.openxmlformats.org/drawingml/2006/main" noChangeAspect="1"/>
             </wp:cNvGraphicFramePr>
@@ -2664,7 +2681,7 @@
               <a:graphicData uri="http://schemas.openxmlformats.org/drawingml/2006/picture">
                 <pic:pic xmlns:pic="http://schemas.openxmlformats.org/drawingml/2006/picture">
                   <pic:nvPicPr>
-                    <pic:cNvPr id="17" name="A34F422.tmp"/>
+                    <pic:cNvPr id="12" name="A341327.tmp"/>
                     <pic:cNvPicPr/>
                   </pic:nvPicPr>
                   <pic:blipFill>
@@ -2711,17 +2728,42 @@
       <w:r>
         <w:rPr>
           <w:rFonts w:ascii="inherit" w:eastAsia="Times New Roman" w:hAnsi="inherit" w:cs="Times New Roman"/>
+          <w:color w:val="22313F"/>
+          <w:sz w:val="29"/>
+          <w:szCs w:val="29"/>
+          <w:lang w:val="en-US" w:eastAsia="es-MX"/>
+        </w:rPr>
+        <w:t>Creating a request for pull request for the repository.</w:t>
+      </w:r>
+    </w:p>
+    <w:p>
+      <w:pPr>
+        <w:shd w:val="clear" w:color="auto" w:fill="FFFFFF"/>
+        <w:spacing w:after="0" w:line="480" w:lineRule="atLeast"/>
+        <w:textAlignment w:val="baseline"/>
+        <w:rPr>
+          <w:rFonts w:ascii="inherit" w:eastAsia="Times New Roman" w:hAnsi="inherit" w:cs="Times New Roman"/>
+          <w:color w:val="22313F"/>
+          <w:sz w:val="29"/>
+          <w:szCs w:val="29"/>
+          <w:lang w:val="en-US" w:eastAsia="es-MX"/>
+        </w:rPr>
+      </w:pPr>
+      <w:r>
+        <w:rPr>
+          <w:rFonts w:ascii="inherit" w:eastAsia="Times New Roman" w:hAnsi="inherit" w:cs="Times New Roman"/>
           <w:noProof/>
           <w:color w:val="22313F"/>
           <w:sz w:val="29"/>
           <w:szCs w:val="29"/>
           <w:lang w:eastAsia="es-MX"/>
         </w:rPr>
+        <w:lastRenderedPageBreak/>
         <w:drawing>
-          <wp:inline distT="0" distB="0" distL="0" distR="0" wp14:anchorId="5621C946" wp14:editId="3681BED9">
+          <wp:inline distT="0" distB="0" distL="0" distR="0" wp14:anchorId="58F9DD08" wp14:editId="7D64F578">
             <wp:extent cx="5612130" cy="3061970"/>
             <wp:effectExtent l="0" t="0" r="7620" b="5080"/>
-            <wp:docPr id="27" name="Picture 27"/>
+            <wp:docPr id="17" name="Picture 17"/>
             <wp:cNvGraphicFramePr>
               <a:graphicFrameLocks xmlns:a="http://schemas.openxmlformats.org/drawingml/2006/main" noChangeAspect="1"/>
             </wp:cNvGraphicFramePr>
@@ -2729,7 +2771,7 @@
               <a:graphicData uri="http://schemas.openxmlformats.org/drawingml/2006/picture">
                 <pic:pic xmlns:pic="http://schemas.openxmlformats.org/drawingml/2006/picture">
                   <pic:nvPicPr>
-                    <pic:cNvPr id="27" name="A34BB28.tmp"/>
+                    <pic:cNvPr id="17" name="A34F422.tmp"/>
                     <pic:cNvPicPr/>
                   </pic:nvPicPr>
                   <pic:blipFill>
@@ -2782,12 +2824,11 @@
           <w:szCs w:val="29"/>
           <w:lang w:eastAsia="es-MX"/>
         </w:rPr>
-        <w:lastRenderedPageBreak/>
         <w:drawing>
-          <wp:inline distT="0" distB="0" distL="0" distR="0" wp14:anchorId="7B7D914C" wp14:editId="4D54FE9C">
+          <wp:inline distT="0" distB="0" distL="0" distR="0" wp14:anchorId="5621C946" wp14:editId="3681BED9">
             <wp:extent cx="5612130" cy="3061970"/>
             <wp:effectExtent l="0" t="0" r="7620" b="5080"/>
-            <wp:docPr id="28" name="Picture 28"/>
+            <wp:docPr id="27" name="Picture 27"/>
             <wp:cNvGraphicFramePr>
               <a:graphicFrameLocks xmlns:a="http://schemas.openxmlformats.org/drawingml/2006/main" noChangeAspect="1"/>
             </wp:cNvGraphicFramePr>
@@ -2795,7 +2836,7 @@
               <a:graphicData uri="http://schemas.openxmlformats.org/drawingml/2006/picture">
                 <pic:pic xmlns:pic="http://schemas.openxmlformats.org/drawingml/2006/picture">
                   <pic:nvPicPr>
-                    <pic:cNvPr id="28" name="A34E131.tmp"/>
+                    <pic:cNvPr id="27" name="A34BB28.tmp"/>
                     <pic:cNvPicPr/>
                   </pic:nvPicPr>
                   <pic:blipFill>
@@ -2842,6 +2883,72 @@
       <w:r>
         <w:rPr>
           <w:rFonts w:ascii="inherit" w:eastAsia="Times New Roman" w:hAnsi="inherit" w:cs="Times New Roman"/>
+          <w:noProof/>
+          <w:color w:val="22313F"/>
+          <w:sz w:val="29"/>
+          <w:szCs w:val="29"/>
+          <w:lang w:eastAsia="es-MX"/>
+        </w:rPr>
+        <w:lastRenderedPageBreak/>
+        <w:drawing>
+          <wp:inline distT="0" distB="0" distL="0" distR="0" wp14:anchorId="7B7D914C" wp14:editId="4D54FE9C">
+            <wp:extent cx="5612130" cy="3061970"/>
+            <wp:effectExtent l="0" t="0" r="7620" b="5080"/>
+            <wp:docPr id="28" name="Picture 28"/>
+            <wp:cNvGraphicFramePr>
+              <a:graphicFrameLocks xmlns:a="http://schemas.openxmlformats.org/drawingml/2006/main" noChangeAspect="1"/>
+            </wp:cNvGraphicFramePr>
+            <a:graphic xmlns:a="http://schemas.openxmlformats.org/drawingml/2006/main">
+              <a:graphicData uri="http://schemas.openxmlformats.org/drawingml/2006/picture">
+                <pic:pic xmlns:pic="http://schemas.openxmlformats.org/drawingml/2006/picture">
+                  <pic:nvPicPr>
+                    <pic:cNvPr id="28" name="A34E131.tmp"/>
+                    <pic:cNvPicPr/>
+                  </pic:nvPicPr>
+                  <pic:blipFill>
+                    <a:blip r:embed="rId31" cstate="print">
+                      <a:extLst>
+                        <a:ext uri="{28A0092B-C50C-407E-A947-70E740481C1C}">
+                          <a14:useLocalDpi xmlns:a14="http://schemas.microsoft.com/office/drawing/2010/main" val="0"/>
+                        </a:ext>
+                      </a:extLst>
+                    </a:blip>
+                    <a:stretch>
+                      <a:fillRect/>
+                    </a:stretch>
+                  </pic:blipFill>
+                  <pic:spPr>
+                    <a:xfrm>
+                      <a:off x="0" y="0"/>
+                      <a:ext cx="5612130" cy="3061970"/>
+                    </a:xfrm>
+                    <a:prstGeom prst="rect">
+                      <a:avLst/>
+                    </a:prstGeom>
+                  </pic:spPr>
+                </pic:pic>
+              </a:graphicData>
+            </a:graphic>
+          </wp:inline>
+        </w:drawing>
+      </w:r>
+    </w:p>
+    <w:p>
+      <w:pPr>
+        <w:shd w:val="clear" w:color="auto" w:fill="FFFFFF"/>
+        <w:spacing w:after="0" w:line="480" w:lineRule="atLeast"/>
+        <w:textAlignment w:val="baseline"/>
+        <w:rPr>
+          <w:rFonts w:ascii="inherit" w:eastAsia="Times New Roman" w:hAnsi="inherit" w:cs="Times New Roman"/>
+          <w:color w:val="22313F"/>
+          <w:sz w:val="29"/>
+          <w:szCs w:val="29"/>
+          <w:lang w:val="en-US" w:eastAsia="es-MX"/>
+        </w:rPr>
+      </w:pPr>
+      <w:r>
+        <w:rPr>
+          <w:rFonts w:ascii="inherit" w:eastAsia="Times New Roman" w:hAnsi="inherit" w:cs="Times New Roman"/>
           <w:color w:val="22313F"/>
           <w:sz w:val="29"/>
           <w:szCs w:val="29"/>
@@ -2968,37 +3075,63 @@
       <w:r>
         <w:rPr>
           <w:rFonts w:ascii="inherit" w:eastAsia="Times New Roman" w:hAnsi="inherit" w:cs="Times New Roman"/>
+          <w:noProof/>
+          <w:color w:val="22313F"/>
+          <w:sz w:val="29"/>
+          <w:szCs w:val="29"/>
+          <w:lang w:eastAsia="es-MX"/>
+        </w:rPr>
+        <w:drawing>
+          <wp:inline distT="0" distB="0" distL="0" distR="0" wp14:anchorId="225B61C8" wp14:editId="2CD679B5">
+            <wp:extent cx="5612130" cy="3061970"/>
+            <wp:effectExtent l="0" t="0" r="7620" b="5080"/>
+            <wp:docPr id="29" name="Picture 29"/>
+            <wp:cNvGraphicFramePr>
+              <a:graphicFrameLocks xmlns:a="http://schemas.openxmlformats.org/drawingml/2006/main" noChangeAspect="1"/>
+            </wp:cNvGraphicFramePr>
+            <a:graphic xmlns:a="http://schemas.openxmlformats.org/drawingml/2006/main">
+              <a:graphicData uri="http://schemas.openxmlformats.org/drawingml/2006/picture">
+                <pic:pic xmlns:pic="http://schemas.openxmlformats.org/drawingml/2006/picture">
+                  <pic:nvPicPr>
+                    <pic:cNvPr id="29" name="A344BE4.tmp"/>
+                    <pic:cNvPicPr/>
+                  </pic:nvPicPr>
+                  <pic:blipFill>
+                    <a:blip r:embed="rId32" cstate="print">
+                      <a:extLst>
+                        <a:ext uri="{28A0092B-C50C-407E-A947-70E740481C1C}">
+                          <a14:useLocalDpi xmlns:a14="http://schemas.microsoft.com/office/drawing/2010/main" val="0"/>
+                        </a:ext>
+                      </a:extLst>
+                    </a:blip>
+                    <a:stretch>
+                      <a:fillRect/>
+                    </a:stretch>
+                  </pic:blipFill>
+                  <pic:spPr>
+                    <a:xfrm>
+                      <a:off x="0" y="0"/>
+                      <a:ext cx="5612130" cy="3061970"/>
+                    </a:xfrm>
+                    <a:prstGeom prst="rect">
+                      <a:avLst/>
+                    </a:prstGeom>
+                  </pic:spPr>
+                </pic:pic>
+              </a:graphicData>
+            </a:graphic>
+          </wp:inline>
+        </w:drawing>
+      </w:r>
+      <w:r>
+        <w:rPr>
+          <w:rFonts w:ascii="inherit" w:eastAsia="Times New Roman" w:hAnsi="inherit" w:cs="Times New Roman"/>
           <w:color w:val="22313F"/>
           <w:sz w:val="29"/>
           <w:szCs w:val="29"/>
           <w:lang w:val="en-US" w:eastAsia="es-MX"/>
         </w:rPr>
         <w:br w:type="page"/>
-      </w:r>
-    </w:p>
-    <w:p>
-      <w:pPr>
-        <w:shd w:val="clear" w:color="auto" w:fill="FFFFFF"/>
-        <w:spacing w:after="0" w:line="480" w:lineRule="atLeast"/>
-        <w:textAlignment w:val="baseline"/>
-        <w:rPr>
-          <w:rFonts w:ascii="inherit" w:eastAsia="Times New Roman" w:hAnsi="inherit" w:cs="Times New Roman"/>
-          <w:color w:val="22313F"/>
-          <w:sz w:val="29"/>
-          <w:szCs w:val="29"/>
-          <w:lang w:val="en-US" w:eastAsia="es-MX"/>
-        </w:rPr>
-      </w:pPr>
-      <w:r>
-        <w:rPr>
-          <w:rFonts w:ascii="inherit" w:eastAsia="Times New Roman" w:hAnsi="inherit" w:cs="Times New Roman"/>
-          <w:color w:val="22313F"/>
-          <w:sz w:val="29"/>
-          <w:szCs w:val="29"/>
-          <w:lang w:val="en-US" w:eastAsia="es-MX"/>
-        </w:rPr>
-        <w:lastRenderedPageBreak/>
-        <w:br/>
       </w:r>
     </w:p>
     <w:p>
@@ -3027,9 +3160,10 @@
           <w:szCs w:val="29"/>
           <w:lang w:val="en-US" w:eastAsia="es-MX"/>
         </w:rPr>
+        <w:lastRenderedPageBreak/>
         <w:t>You can get free hosting with </w:t>
       </w:r>
-      <w:hyperlink r:id="rId31" w:history="1">
+      <w:hyperlink r:id="rId33" w:history="1">
         <w:r>
           <w:rPr>
             <w:rFonts w:ascii="inherit" w:eastAsia="Times New Roman" w:hAnsi="inherit" w:cs="Times New Roman"/>
@@ -3050,29 +3184,7 @@
           <w:szCs w:val="29"/>
           <w:lang w:val="en-US" w:eastAsia="es-MX"/>
         </w:rPr>
-        <w:t xml:space="preserve">. Set up your own page with </w:t>
-      </w:r>
-      <w:proofErr w:type="gramStart"/>
-      <w:r>
-        <w:rPr>
-          <w:rFonts w:ascii="inherit" w:eastAsia="Times New Roman" w:hAnsi="inherit" w:cs="Times New Roman"/>
-          <w:color w:val="22313F"/>
-          <w:sz w:val="29"/>
-          <w:szCs w:val="29"/>
-          <w:lang w:val="en-US" w:eastAsia="es-MX"/>
-        </w:rPr>
-        <w:t>this</w:t>
-      </w:r>
-      <w:proofErr w:type="gramEnd"/>
-      <w:r>
-        <w:rPr>
-          <w:rFonts w:ascii="inherit" w:eastAsia="Times New Roman" w:hAnsi="inherit" w:cs="Times New Roman"/>
-          <w:color w:val="22313F"/>
-          <w:sz w:val="29"/>
-          <w:szCs w:val="29"/>
-          <w:lang w:val="en-US" w:eastAsia="es-MX"/>
-        </w:rPr>
-        <w:t>.</w:t>
+        <w:t>. Set up your own page with this.</w:t>
       </w:r>
       <w:r>
         <w:rPr>
@@ -3110,7 +3222,7 @@
                     <pic:cNvPicPr/>
                   </pic:nvPicPr>
                   <pic:blipFill>
-                    <a:blip r:embed="rId32" cstate="print">
+                    <a:blip r:embed="rId34" cstate="print">
                       <a:extLst>
                         <a:ext uri="{28A0092B-C50C-407E-A947-70E740481C1C}">
                           <a14:useLocalDpi xmlns:a14="http://schemas.microsoft.com/office/drawing/2010/main" val="0"/>
@@ -4536,7 +4648,7 @@
 </file>
 
 <file path=customXml/itemProps1.xml><?xml version="1.0" encoding="utf-8"?>
-<ds:datastoreItem xmlns:ds="http://schemas.openxmlformats.org/officeDocument/2006/customXml" ds:itemID="{3868245B-9D2E-4BA1-8E3B-9B26C937352E}">
+<ds:datastoreItem xmlns:ds="http://schemas.openxmlformats.org/officeDocument/2006/customXml" ds:itemID="{538C591F-630E-4BA1-AF7D-7A804952E5B3}">
   <ds:schemaRefs>
     <ds:schemaRef ds:uri="http://schemas.openxmlformats.org/officeDocument/2006/bibliography"/>
   </ds:schemaRefs>

</xml_diff>